<commit_message>
Ajustes finais de acordo com o ajustes solicitados
</commit_message>
<xml_diff>
--- a/Modelo_Game_Design_Document.docx
+++ b/Modelo_Game_Design_Document.docx
@@ -368,7 +368,7 @@
     </w:p>
     <w:sdt>
       <w:sdtPr>
-        <w:id w:val="-1917933104"/>
+        <w:id w:val="-2030355124"/>
         <w:docPartObj>
           <w:docPartGallery w:val="Table of Contents"/>
           <w:docPartUnique w:val="1"/>
@@ -6906,12 +6906,12 @@
           <wp:inline distB="114300" distT="114300" distL="114300" distR="114300">
             <wp:extent cx="3571875" cy="5361918"/>
             <wp:effectExtent b="0" l="0" r="0" t="0"/>
-            <wp:docPr id="3" name="image4.png"/>
+            <wp:docPr id="3" name="image3.png"/>
             <a:graphic>
               <a:graphicData uri="http://schemas.openxmlformats.org/drawingml/2006/picture">
                 <pic:pic>
                   <pic:nvPicPr>
-                    <pic:cNvPr id="0" name="image4.png"/>
+                    <pic:cNvPr id="0" name="image3.png"/>
                     <pic:cNvPicPr preferRelativeResize="0"/>
                   </pic:nvPicPr>
                   <pic:blipFill>
@@ -7041,12 +7041,12 @@
           <wp:inline distB="114300" distT="114300" distL="114300" distR="114300">
             <wp:extent cx="5610225" cy="5419725"/>
             <wp:effectExtent b="0" l="0" r="0" t="0"/>
-            <wp:docPr id="2" name="image3.png"/>
+            <wp:docPr id="2" name="image2.png"/>
             <a:graphic>
               <a:graphicData uri="http://schemas.openxmlformats.org/drawingml/2006/picture">
                 <pic:pic>
                   <pic:nvPicPr>
-                    <pic:cNvPr id="0" name="image3.png"/>
+                    <pic:cNvPr id="0" name="image2.png"/>
                     <pic:cNvPicPr preferRelativeResize="0"/>
                   </pic:nvPicPr>
                   <pic:blipFill>
@@ -7210,12 +7210,12 @@
           <wp:inline distB="114300" distT="114300" distL="114300" distR="114300">
             <wp:extent cx="5943600" cy="5943600"/>
             <wp:effectExtent b="0" l="0" r="0" t="0"/>
-            <wp:docPr id="1" name="image2.png"/>
+            <wp:docPr id="1" name="image4.png"/>
             <a:graphic>
               <a:graphicData uri="http://schemas.openxmlformats.org/drawingml/2006/picture">
                 <pic:pic>
                   <pic:nvPicPr>
-                    <pic:cNvPr id="0" name="image2.png"/>
+                    <pic:cNvPr id="0" name="image4.png"/>
                     <pic:cNvPicPr preferRelativeResize="0"/>
                   </pic:nvPicPr>
                   <pic:blipFill>
@@ -12672,7 +12672,7 @@
           <w:vertAlign w:val="baseline"/>
           <w:rtl w:val="0"/>
         </w:rPr>
-        <w:t xml:space="preserve">- Descrição detalhada do cronograma de desenvolvimento;</w:t>
+        <w:t xml:space="preserve">- Descrição detalhada do cronograma de desenvolvimento:</w:t>
       </w:r>
     </w:p>
     <w:p>
@@ -12696,75 +12696,79 @@
         <w:ind w:left="0" w:right="0" w:firstLine="360"/>
         <w:jc w:val="left"/>
         <w:rPr>
-          <w:rFonts w:ascii="Calibri" w:cs="Calibri" w:eastAsia="Calibri" w:hAnsi="Calibri"/>
-          <w:b w:val="0"/>
-          <w:i w:val="0"/>
-          <w:smallCaps w:val="0"/>
-          <w:strike w:val="0"/>
-          <w:color w:val="000000"/>
           <w:sz w:val="24"/>
           <w:szCs w:val="24"/>
-          <w:u w:val="none"/>
-          <w:shd w:fill="auto" w:val="clear"/>
-          <w:vertAlign w:val="baseline"/>
-        </w:rPr>
-      </w:pPr>
-      <w:r>
-        <w:rPr>
-          <w:rtl w:val="0"/>
-        </w:rPr>
-      </w:r>
-    </w:p>
-    <w:p>
-      <w:pPr>
-        <w:keepNext w:val="0"/>
-        <w:keepLines w:val="0"/>
-        <w:pageBreakBefore w:val="0"/>
-        <w:widowControl w:val="1"/>
-        <w:pBdr>
-          <w:top w:space="0" w:sz="0" w:val="nil"/>
-          <w:left w:space="0" w:sz="0" w:val="nil"/>
-          <w:bottom w:space="0" w:sz="0" w:val="nil"/>
-          <w:right w:space="0" w:sz="0" w:val="nil"/>
-          <w:between w:space="0" w:sz="0" w:val="nil"/>
-        </w:pBdr>
-        <w:shd w:fill="auto" w:val="clear"/>
+        </w:rPr>
+      </w:pPr>
+      <w:r>
+        <w:rPr>
+          <w:rtl w:val="0"/>
+        </w:rPr>
+      </w:r>
+    </w:p>
+    <w:p>
+      <w:pPr>
         <w:tabs>
           <w:tab w:val="left" w:leader="none" w:pos="7672"/>
         </w:tabs>
-        <w:spacing w:after="200" w:before="0" w:line="276" w:lineRule="auto"/>
-        <w:ind w:left="0" w:right="0" w:firstLine="360"/>
-        <w:jc w:val="left"/>
-        <w:rPr>
-          <w:rFonts w:ascii="Calibri" w:cs="Calibri" w:eastAsia="Calibri" w:hAnsi="Calibri"/>
-          <w:b w:val="0"/>
-          <w:i w:val="0"/>
-          <w:smallCaps w:val="0"/>
-          <w:strike w:val="0"/>
-          <w:color w:val="000000"/>
+        <w:ind w:firstLine="360"/>
+        <w:rPr>
           <w:sz w:val="24"/>
           <w:szCs w:val="24"/>
-          <w:u w:val="none"/>
-          <w:shd w:fill="auto" w:val="clear"/>
-          <w:vertAlign w:val="baseline"/>
-        </w:rPr>
-      </w:pPr>
-      <w:r>
-        <w:rPr>
-          <w:rFonts w:ascii="Calibri" w:cs="Calibri" w:eastAsia="Calibri" w:hAnsi="Calibri"/>
-          <w:b w:val="0"/>
-          <w:i w:val="0"/>
-          <w:smallCaps w:val="0"/>
-          <w:strike w:val="0"/>
-          <w:color w:val="000000"/>
+        </w:rPr>
+      </w:pPr>
+      <w:r>
+        <w:rPr>
           <w:sz w:val="24"/>
           <w:szCs w:val="24"/>
-          <w:u w:val="none"/>
-          <w:shd w:fill="auto" w:val="clear"/>
-          <w:vertAlign w:val="baseline"/>
-          <w:rtl w:val="0"/>
-        </w:rPr>
-        <w:t xml:space="preserve">- Modelo de cronograma:</w:t>
+          <w:rtl w:val="0"/>
+        </w:rPr>
+        <w:t xml:space="preserve">Foram separadas 3 semanas (2 últimas semanas de julho e primeira semana de agosto) para a concepção e escrita do GDD, sendo que também, na última semana foi realizada a tarefa de entrega do documento. Essas semanas foram ajustadas de acordo com a data final de entrega do GDD.</w:t>
+      </w:r>
+    </w:p>
+    <w:p>
+      <w:pPr>
+        <w:tabs>
+          <w:tab w:val="left" w:leader="none" w:pos="7672"/>
+        </w:tabs>
+        <w:ind w:firstLine="360"/>
+        <w:rPr>
+          <w:sz w:val="24"/>
+          <w:szCs w:val="24"/>
+        </w:rPr>
+      </w:pPr>
+      <w:r>
+        <w:rPr>
+          <w:sz w:val="24"/>
+          <w:szCs w:val="24"/>
+          <w:rtl w:val="0"/>
+        </w:rPr>
+        <w:t xml:space="preserve">Apesar do jogo de fato não ter sido prototipado, foi feito um cronograma planejado para caso fosse dado continuidade para tal. As datas foram escolhidas para dar sequência após a entrega do DGG: A segunda semana de agosto seria reservada para arte e desenho tanto de personagens quanto de cenário; a terceira semana de agosto seria reservada para a primeira fase de implementação do jogo, contemplando a parte de controle do jogador e mapas e fases; A terceira semana de agosto compreenderia o desenvolvimento do sistema de pontuações e dos NPCs; e, por fim, a primeira semana de setembro em diante seria reservada para testes e eventuais correções.</w:t>
+      </w:r>
+      <w:r>
+        <w:rPr>
+          <w:rtl w:val="0"/>
+        </w:rPr>
+      </w:r>
+    </w:p>
+    <w:p>
+      <w:pPr>
+        <w:tabs>
+          <w:tab w:val="left" w:leader="none" w:pos="7672"/>
+        </w:tabs>
+        <w:ind w:firstLine="360"/>
+        <w:rPr>
+          <w:sz w:val="24"/>
+          <w:szCs w:val="24"/>
+        </w:rPr>
+      </w:pPr>
+      <w:r>
+        <w:rPr>
+          <w:sz w:val="24"/>
+          <w:szCs w:val="24"/>
+          <w:rtl w:val="0"/>
+        </w:rPr>
+        <w:t xml:space="preserve">-Modelo de cronograma:</w:t>
       </w:r>
     </w:p>
     <w:tbl>
@@ -12869,7 +12873,7 @@
                 <w:b w:val="1"/>
                 <w:rtl w:val="0"/>
               </w:rPr>
-              <w:t xml:space="preserve">Março</w:t>
+              <w:t xml:space="preserve">Julho</w:t>
             </w:r>
           </w:p>
         </w:tc>
@@ -12889,7 +12893,7 @@
                 <w:b w:val="1"/>
                 <w:rtl w:val="0"/>
               </w:rPr>
-              <w:t xml:space="preserve">Abril</w:t>
+              <w:t xml:space="preserve">Agosto</w:t>
             </w:r>
           </w:p>
         </w:tc>
@@ -12909,7 +12913,7 @@
                 <w:b w:val="1"/>
                 <w:rtl w:val="0"/>
               </w:rPr>
-              <w:t xml:space="preserve">Maio</w:t>
+              <w:t xml:space="preserve">Setembro</w:t>
             </w:r>
           </w:p>
         </w:tc>
@@ -12929,7 +12933,7 @@
                 <w:b w:val="1"/>
                 <w:rtl w:val="0"/>
               </w:rPr>
-              <w:t xml:space="preserve">Junho</w:t>
+              <w:t xml:space="preserve">Outubro</w:t>
             </w:r>
           </w:p>
         </w:tc>
@@ -13252,7 +13256,7 @@
         </w:tc>
         <w:tc>
           <w:tcPr>
-            <w:shd w:fill="a6a6a6" w:val="clear"/>
+            <w:shd w:fill="ffffff" w:val="clear"/>
           </w:tcPr>
           <w:p>
             <w:pPr>
@@ -13268,7 +13272,7 @@
         </w:tc>
         <w:tc>
           <w:tcPr>
-            <w:shd w:fill="a6a6a6" w:val="clear"/>
+            <w:shd w:fill="ffffff" w:val="clear"/>
           </w:tcPr>
           <w:p>
             <w:pPr>
@@ -13284,7 +13288,7 @@
         </w:tc>
         <w:tc>
           <w:tcPr>
-            <w:shd w:fill="a6a6a6" w:val="clear"/>
+            <w:shd w:fill="b7b7b7" w:val="clear"/>
           </w:tcPr>
           <w:p>
             <w:pPr>
@@ -13299,7 +13303,9 @@
           </w:p>
         </w:tc>
         <w:tc>
-          <w:tcPr/>
+          <w:tcPr>
+            <w:shd w:fill="b7b7b7" w:val="clear"/>
+          </w:tcPr>
           <w:p>
             <w:pPr>
               <w:jc w:val="center"/>
@@ -13313,7 +13319,9 @@
           </w:p>
         </w:tc>
         <w:tc>
-          <w:tcPr/>
+          <w:tcPr>
+            <w:shd w:fill="b7b7b7" w:val="clear"/>
+          </w:tcPr>
           <w:p>
             <w:pPr>
               <w:jc w:val="center"/>
@@ -13558,7 +13566,7 @@
         </w:tc>
         <w:tc>
           <w:tcPr>
-            <w:shd w:fill="a6a6a6" w:val="clear"/>
+            <w:shd w:fill="ffffff" w:val="clear"/>
           </w:tcPr>
           <w:p>
             <w:pPr>
@@ -13587,7 +13595,9 @@
           </w:p>
         </w:tc>
         <w:tc>
-          <w:tcPr/>
+          <w:tcPr>
+            <w:shd w:fill="b7b7b7" w:val="clear"/>
+          </w:tcPr>
           <w:p>
             <w:pPr>
               <w:jc w:val="center"/>
@@ -13836,7 +13846,7 @@
         </w:tc>
         <w:tc>
           <w:tcPr>
-            <w:shd w:fill="a6a6a6" w:val="clear"/>
+            <w:shd w:fill="ffffff" w:val="clear"/>
           </w:tcPr>
           <w:p>
             <w:pPr>
@@ -13865,7 +13875,9 @@
           </w:p>
         </w:tc>
         <w:tc>
-          <w:tcPr/>
+          <w:tcPr>
+            <w:shd w:fill="b7b7b7" w:val="clear"/>
+          </w:tcPr>
           <w:p>
             <w:pPr>
               <w:jc w:val="center"/>
@@ -14031,7 +14043,7 @@
               <w:rPr>
                 <w:rtl w:val="0"/>
               </w:rPr>
-              <w:t xml:space="preserve">Em Progresso</w:t>
+              <w:t xml:space="preserve">Planejado</w:t>
             </w:r>
           </w:p>
         </w:tc>
@@ -14100,7 +14112,7 @@
         </w:tc>
         <w:tc>
           <w:tcPr>
-            <w:shd w:fill="a6a6a6" w:val="clear"/>
+            <w:shd w:fill="ffffff" w:val="clear"/>
           </w:tcPr>
           <w:p>
             <w:pPr>
@@ -14129,9 +14141,24 @@
           </w:p>
         </w:tc>
         <w:tc>
-          <w:tcPr/>
+          <w:tcPr>
+            <w:shd w:fill="b7b7b7" w:val="clear"/>
+          </w:tcPr>
           <w:p>
             <w:pPr>
+              <w:keepNext w:val="0"/>
+              <w:keepLines w:val="0"/>
+              <w:widowControl w:val="1"/>
+              <w:pBdr>
+                <w:top w:space="0" w:sz="0" w:val="nil"/>
+                <w:left w:space="0" w:sz="0" w:val="nil"/>
+                <w:bottom w:space="0" w:sz="0" w:val="nil"/>
+                <w:right w:space="0" w:sz="0" w:val="nil"/>
+                <w:between w:space="0" w:sz="0" w:val="nil"/>
+              </w:pBdr>
+              <w:shd w:fill="auto" w:val="clear"/>
+              <w:spacing w:after="0" w:before="0" w:line="240" w:lineRule="auto"/>
+              <w:ind w:left="0" w:right="0" w:firstLine="0"/>
               <w:jc w:val="center"/>
               <w:rPr/>
             </w:pPr>
@@ -14295,7 +14322,7 @@
               <w:rPr>
                 <w:rtl w:val="0"/>
               </w:rPr>
-              <w:t xml:space="preserve">Em Progresso</w:t>
+              <w:t xml:space="preserve">Planejado</w:t>
             </w:r>
           </w:p>
         </w:tc>
@@ -14378,7 +14405,7 @@
         </w:tc>
         <w:tc>
           <w:tcPr>
-            <w:shd w:fill="a6a6a6" w:val="clear"/>
+            <w:shd w:fill="ffffff" w:val="clear"/>
           </w:tcPr>
           <w:p>
             <w:pPr>
@@ -14407,7 +14434,9 @@
           </w:p>
         </w:tc>
         <w:tc>
-          <w:tcPr/>
+          <w:tcPr>
+            <w:shd w:fill="b7b7b7" w:val="clear"/>
+          </w:tcPr>
           <w:p>
             <w:pPr>
               <w:jc w:val="center"/>
@@ -14642,7 +14671,7 @@
         </w:tc>
         <w:tc>
           <w:tcPr>
-            <w:shd w:fill="a6a6a6" w:val="clear"/>
+            <w:shd w:fill="ffffff" w:val="clear"/>
           </w:tcPr>
           <w:p>
             <w:pPr>
@@ -14671,7 +14700,9 @@
           </w:p>
         </w:tc>
         <w:tc>
-          <w:tcPr/>
+          <w:tcPr>
+            <w:shd w:fill="b7b7b7" w:val="clear"/>
+          </w:tcPr>
           <w:p>
             <w:pPr>
               <w:jc w:val="center"/>
@@ -14801,6 +14832,256 @@
           <w:p>
             <w:pPr>
               <w:jc w:val="center"/>
+              <w:rPr/>
+            </w:pPr>
+            <w:r>
+              <w:rPr>
+                <w:rtl w:val="0"/>
+              </w:rPr>
+            </w:r>
+          </w:p>
+        </w:tc>
+        <w:tc>
+          <w:tcPr>
+            <w:vAlign w:val="center"/>
+          </w:tcPr>
+          <w:p>
+            <w:pPr>
+              <w:jc w:val="center"/>
+              <w:rPr/>
+            </w:pPr>
+            <w:r>
+              <w:rPr>
+                <w:rtl w:val="0"/>
+              </w:rPr>
+              <w:t xml:space="preserve">Planejado</w:t>
+            </w:r>
+          </w:p>
+        </w:tc>
+      </w:tr>
+      <w:tr>
+        <w:trPr>
+          <w:cantSplit w:val="0"/>
+          <w:trHeight w:val="274" w:hRule="atLeast"/>
+          <w:tblHeader w:val="0"/>
+        </w:trPr>
+        <w:tc>
+          <w:tcPr/>
+          <w:p>
+            <w:pPr>
+              <w:rPr/>
+            </w:pPr>
+            <w:r>
+              <w:rPr>
+                <w:rtl w:val="0"/>
+              </w:rPr>
+              <w:t xml:space="preserve">Desenvolver sistema de pontuação</w:t>
+            </w:r>
+          </w:p>
+        </w:tc>
+        <w:tc>
+          <w:tcPr/>
+          <w:p>
+            <w:pPr>
+              <w:rPr/>
+            </w:pPr>
+            <w:r>
+              <w:rPr>
+                <w:rtl w:val="0"/>
+              </w:rPr>
+            </w:r>
+          </w:p>
+        </w:tc>
+        <w:tc>
+          <w:tcPr/>
+          <w:p>
+            <w:pPr>
+              <w:rPr/>
+            </w:pPr>
+            <w:r>
+              <w:rPr>
+                <w:rtl w:val="0"/>
+              </w:rPr>
+            </w:r>
+          </w:p>
+        </w:tc>
+        <w:tc>
+          <w:tcPr/>
+          <w:p>
+            <w:pPr>
+              <w:rPr/>
+            </w:pPr>
+            <w:r>
+              <w:rPr>
+                <w:rtl w:val="0"/>
+              </w:rPr>
+            </w:r>
+          </w:p>
+        </w:tc>
+        <w:tc>
+          <w:tcPr/>
+          <w:p>
+            <w:pPr>
+              <w:rPr/>
+            </w:pPr>
+            <w:r>
+              <w:rPr>
+                <w:rtl w:val="0"/>
+              </w:rPr>
+            </w:r>
+          </w:p>
+        </w:tc>
+        <w:tc>
+          <w:tcPr/>
+          <w:p>
+            <w:pPr>
+              <w:rPr/>
+            </w:pPr>
+            <w:r>
+              <w:rPr>
+                <w:rtl w:val="0"/>
+              </w:rPr>
+            </w:r>
+          </w:p>
+        </w:tc>
+        <w:tc>
+          <w:tcPr>
+            <w:shd w:fill="ffffff" w:val="clear"/>
+          </w:tcPr>
+          <w:p>
+            <w:pPr>
+              <w:rPr/>
+            </w:pPr>
+            <w:r>
+              <w:rPr>
+                <w:rtl w:val="0"/>
+              </w:rPr>
+            </w:r>
+          </w:p>
+        </w:tc>
+        <w:tc>
+          <w:tcPr/>
+          <w:p>
+            <w:pPr>
+              <w:rPr/>
+            </w:pPr>
+            <w:r>
+              <w:rPr>
+                <w:rtl w:val="0"/>
+              </w:rPr>
+            </w:r>
+          </w:p>
+        </w:tc>
+        <w:tc>
+          <w:tcPr>
+            <w:shd w:fill="b7b7b7" w:val="clear"/>
+          </w:tcPr>
+          <w:p>
+            <w:pPr>
+              <w:rPr/>
+            </w:pPr>
+            <w:r>
+              <w:rPr>
+                <w:rtl w:val="0"/>
+              </w:rPr>
+            </w:r>
+          </w:p>
+        </w:tc>
+        <w:tc>
+          <w:tcPr/>
+          <w:p>
+            <w:pPr>
+              <w:rPr/>
+            </w:pPr>
+            <w:r>
+              <w:rPr>
+                <w:rtl w:val="0"/>
+              </w:rPr>
+            </w:r>
+          </w:p>
+        </w:tc>
+        <w:tc>
+          <w:tcPr/>
+          <w:p>
+            <w:pPr>
+              <w:rPr/>
+            </w:pPr>
+            <w:r>
+              <w:rPr>
+                <w:rtl w:val="0"/>
+              </w:rPr>
+            </w:r>
+          </w:p>
+        </w:tc>
+        <w:tc>
+          <w:tcPr/>
+          <w:p>
+            <w:pPr>
+              <w:rPr/>
+            </w:pPr>
+            <w:r>
+              <w:rPr>
+                <w:rtl w:val="0"/>
+              </w:rPr>
+            </w:r>
+          </w:p>
+        </w:tc>
+        <w:tc>
+          <w:tcPr/>
+          <w:p>
+            <w:pPr>
+              <w:rPr/>
+            </w:pPr>
+            <w:r>
+              <w:rPr>
+                <w:rtl w:val="0"/>
+              </w:rPr>
+            </w:r>
+          </w:p>
+        </w:tc>
+        <w:tc>
+          <w:tcPr/>
+          <w:p>
+            <w:pPr>
+              <w:rPr/>
+            </w:pPr>
+            <w:r>
+              <w:rPr>
+                <w:rtl w:val="0"/>
+              </w:rPr>
+            </w:r>
+          </w:p>
+        </w:tc>
+        <w:tc>
+          <w:tcPr/>
+          <w:p>
+            <w:pPr>
+              <w:rPr/>
+            </w:pPr>
+            <w:r>
+              <w:rPr>
+                <w:rtl w:val="0"/>
+              </w:rPr>
+            </w:r>
+          </w:p>
+        </w:tc>
+        <w:tc>
+          <w:tcPr/>
+          <w:p>
+            <w:pPr>
+              <w:rPr/>
+            </w:pPr>
+            <w:r>
+              <w:rPr>
+                <w:rtl w:val="0"/>
+              </w:rPr>
+            </w:r>
+          </w:p>
+        </w:tc>
+        <w:tc>
+          <w:tcPr/>
+          <w:p>
+            <w:pPr>
               <w:rPr/>
             </w:pPr>
             <w:r>
@@ -14844,7 +15125,17 @@
               <w:rPr>
                 <w:rtl w:val="0"/>
               </w:rPr>
-              <w:t xml:space="preserve">Implementar a detecção de colisão</w:t>
+              <w:t xml:space="preserve">Implementar NPCS</w:t>
+            </w:r>
+          </w:p>
+          <w:p>
+            <w:pPr>
+              <w:rPr/>
+            </w:pPr>
+            <w:r>
+              <w:rPr>
+                <w:rtl w:val="0"/>
+              </w:rPr>
             </w:r>
           </w:p>
         </w:tc>
@@ -14852,7 +15143,6 @@
           <w:tcPr/>
           <w:p>
             <w:pPr>
-              <w:jc w:val="center"/>
               <w:rPr/>
             </w:pPr>
             <w:r>
@@ -14866,7 +15156,6 @@
           <w:tcPr/>
           <w:p>
             <w:pPr>
-              <w:jc w:val="center"/>
               <w:rPr/>
             </w:pPr>
             <w:r>
@@ -14880,7 +15169,6 @@
           <w:tcPr/>
           <w:p>
             <w:pPr>
-              <w:jc w:val="center"/>
               <w:rPr/>
             </w:pPr>
             <w:r>
@@ -14894,7 +15182,6 @@
           <w:tcPr/>
           <w:p>
             <w:pPr>
-              <w:jc w:val="center"/>
               <w:rPr/>
             </w:pPr>
             <w:r>
@@ -14908,23 +15195,6 @@
           <w:tcPr/>
           <w:p>
             <w:pPr>
-              <w:jc w:val="center"/>
-              <w:rPr/>
-            </w:pPr>
-            <w:r>
-              <w:rPr>
-                <w:rtl w:val="0"/>
-              </w:rPr>
-            </w:r>
-          </w:p>
-        </w:tc>
-        <w:tc>
-          <w:tcPr>
-            <w:shd w:fill="a6a6a6" w:val="clear"/>
-          </w:tcPr>
-          <w:p>
-            <w:pPr>
-              <w:jc w:val="center"/>
               <w:rPr/>
             </w:pPr>
             <w:r>
@@ -14938,7 +15208,51 @@
           <w:tcPr/>
           <w:p>
             <w:pPr>
-              <w:jc w:val="center"/>
+              <w:rPr/>
+            </w:pPr>
+            <w:r>
+              <w:rPr>
+                <w:rtl w:val="0"/>
+              </w:rPr>
+            </w:r>
+          </w:p>
+        </w:tc>
+        <w:tc>
+          <w:tcPr>
+            <w:shd w:fill="ffffff" w:val="clear"/>
+          </w:tcPr>
+          <w:p>
+            <w:pPr>
+              <w:rPr/>
+            </w:pPr>
+            <w:r>
+              <w:rPr>
+                <w:rtl w:val="0"/>
+              </w:rPr>
+            </w:r>
+          </w:p>
+        </w:tc>
+        <w:tc>
+          <w:tcPr>
+            <w:shd w:fill="b7b7b7" w:val="clear"/>
+          </w:tcPr>
+          <w:p>
+            <w:pPr>
+              <w:rPr/>
+            </w:pPr>
+            <w:r>
+              <w:rPr>
+                <w:rtl w:val="0"/>
+              </w:rPr>
+            </w:r>
+          </w:p>
+        </w:tc>
+        <w:tc>
+          <w:tcPr>
+            <w:shd w:fill="ffffff" w:val="clear"/>
+          </w:tcPr>
+          <w:p>
+            <w:pPr>
               <w:rPr/>
             </w:pPr>
             <w:r>
@@ -14952,7 +15266,6 @@
           <w:tcPr/>
           <w:p>
             <w:pPr>
-              <w:jc w:val="center"/>
               <w:rPr/>
             </w:pPr>
             <w:r>
@@ -14966,7 +15279,6 @@
           <w:tcPr/>
           <w:p>
             <w:pPr>
-              <w:jc w:val="center"/>
               <w:rPr/>
             </w:pPr>
             <w:r>
@@ -14980,7 +15292,6 @@
           <w:tcPr/>
           <w:p>
             <w:pPr>
-              <w:jc w:val="center"/>
               <w:rPr/>
             </w:pPr>
             <w:r>
@@ -14994,7 +15305,6 @@
           <w:tcPr/>
           <w:p>
             <w:pPr>
-              <w:jc w:val="center"/>
               <w:rPr/>
             </w:pPr>
             <w:r>
@@ -15008,7 +15318,6 @@
           <w:tcPr/>
           <w:p>
             <w:pPr>
-              <w:jc w:val="center"/>
               <w:rPr/>
             </w:pPr>
             <w:r>
@@ -15022,7 +15331,6 @@
           <w:tcPr/>
           <w:p>
             <w:pPr>
-              <w:jc w:val="center"/>
               <w:rPr/>
             </w:pPr>
             <w:r>
@@ -15036,35 +15344,6 @@
           <w:tcPr/>
           <w:p>
             <w:pPr>
-              <w:jc w:val="center"/>
-              <w:rPr/>
-            </w:pPr>
-            <w:r>
-              <w:rPr>
-                <w:rtl w:val="0"/>
-              </w:rPr>
-            </w:r>
-          </w:p>
-        </w:tc>
-        <w:tc>
-          <w:tcPr/>
-          <w:p>
-            <w:pPr>
-              <w:jc w:val="center"/>
-              <w:rPr/>
-            </w:pPr>
-            <w:r>
-              <w:rPr>
-                <w:rtl w:val="0"/>
-              </w:rPr>
-            </w:r>
-          </w:p>
-        </w:tc>
-        <w:tc>
-          <w:tcPr/>
-          <w:p>
-            <w:pPr>
-              <w:jc w:val="center"/>
               <w:rPr/>
             </w:pPr>
             <w:r>
@@ -15095,20 +15374,34 @@
       <w:tr>
         <w:trPr>
           <w:cantSplit w:val="0"/>
-          <w:trHeight w:val="274" w:hRule="atLeast"/>
+          <w:trHeight w:val="510.236220472441" w:hRule="atLeast"/>
           <w:tblHeader w:val="0"/>
         </w:trPr>
         <w:tc>
           <w:tcPr/>
           <w:p>
             <w:pPr>
+              <w:keepNext w:val="0"/>
+              <w:keepLines w:val="0"/>
+              <w:widowControl w:val="1"/>
+              <w:pBdr>
+                <w:top w:space="0" w:sz="0" w:val="nil"/>
+                <w:left w:space="0" w:sz="0" w:val="nil"/>
+                <w:bottom w:space="0" w:sz="0" w:val="nil"/>
+                <w:right w:space="0" w:sz="0" w:val="nil"/>
+                <w:between w:space="0" w:sz="0" w:val="nil"/>
+              </w:pBdr>
+              <w:shd w:fill="auto" w:val="clear"/>
+              <w:spacing w:after="0" w:before="0" w:line="240" w:lineRule="auto"/>
+              <w:ind w:left="0" w:right="0" w:firstLine="0"/>
+              <w:jc w:val="left"/>
               <w:rPr/>
             </w:pPr>
             <w:r>
               <w:rPr>
                 <w:rtl w:val="0"/>
               </w:rPr>
-              <w:t xml:space="preserve">Desenvolver sistema de pontuação</w:t>
+              <w:t xml:space="preserve">Testes e correções</w:t>
             </w:r>
           </w:p>
         </w:tc>
@@ -15178,8 +15471,21 @@
           </w:p>
         </w:tc>
         <w:tc>
+          <w:tcPr/>
+          <w:p>
+            <w:pPr>
+              <w:rPr/>
+            </w:pPr>
+            <w:r>
+              <w:rPr>
+                <w:rtl w:val="0"/>
+              </w:rPr>
+            </w:r>
+          </w:p>
+        </w:tc>
+        <w:tc>
           <w:tcPr>
-            <w:shd w:fill="a6a6a6" w:val="clear"/>
+            <w:shd w:fill="ffffff" w:val="clear"/>
           </w:tcPr>
           <w:p>
             <w:pPr>
@@ -15193,7 +15499,9 @@
           </w:p>
         </w:tc>
         <w:tc>
-          <w:tcPr/>
+          <w:tcPr>
+            <w:shd w:fill="ffffff" w:val="clear"/>
+          </w:tcPr>
           <w:p>
             <w:pPr>
               <w:rPr/>
@@ -15206,7 +15514,9 @@
           </w:p>
         </w:tc>
         <w:tc>
-          <w:tcPr/>
+          <w:tcPr>
+            <w:shd w:fill="b7b7b7" w:val="clear"/>
+          </w:tcPr>
           <w:p>
             <w:pPr>
               <w:rPr/>
@@ -15219,7 +15529,9 @@
           </w:p>
         </w:tc>
         <w:tc>
-          <w:tcPr/>
+          <w:tcPr>
+            <w:shd w:fill="b7b7b7" w:val="clear"/>
+          </w:tcPr>
           <w:p>
             <w:pPr>
               <w:rPr/>
@@ -15232,7 +15544,9 @@
           </w:p>
         </w:tc>
         <w:tc>
-          <w:tcPr/>
+          <w:tcPr>
+            <w:shd w:fill="b7b7b7" w:val="clear"/>
+          </w:tcPr>
           <w:p>
             <w:pPr>
               <w:rPr/>
@@ -15245,20 +15559,9 @@
           </w:p>
         </w:tc>
         <w:tc>
-          <w:tcPr/>
-          <w:p>
-            <w:pPr>
-              <w:rPr/>
-            </w:pPr>
-            <w:r>
-              <w:rPr>
-                <w:rtl w:val="0"/>
-              </w:rPr>
-            </w:r>
-          </w:p>
-        </w:tc>
-        <w:tc>
-          <w:tcPr/>
+          <w:tcPr>
+            <w:shd w:fill="b7b7b7" w:val="clear"/>
+          </w:tcPr>
           <w:p>
             <w:pPr>
               <w:rPr/>
@@ -15340,265 +15643,41 @@
           </w:p>
         </w:tc>
       </w:tr>
-      <w:tr>
-        <w:trPr>
-          <w:cantSplit w:val="0"/>
-          <w:trHeight w:val="288" w:hRule="atLeast"/>
-          <w:tblHeader w:val="0"/>
-        </w:trPr>
-        <w:tc>
-          <w:tcPr/>
-          <w:p>
-            <w:pPr>
-              <w:rPr/>
-            </w:pPr>
-            <w:r>
-              <w:rPr>
-                <w:rtl w:val="0"/>
-              </w:rPr>
-              <w:t xml:space="preserve">Implementar inimigos</w:t>
-            </w:r>
-          </w:p>
-          <w:p>
-            <w:pPr>
-              <w:rPr/>
-            </w:pPr>
-            <w:r>
-              <w:rPr>
-                <w:rtl w:val="0"/>
-              </w:rPr>
-            </w:r>
-          </w:p>
-        </w:tc>
-        <w:tc>
-          <w:tcPr/>
-          <w:p>
-            <w:pPr>
-              <w:rPr/>
-            </w:pPr>
-            <w:r>
-              <w:rPr>
-                <w:rtl w:val="0"/>
-              </w:rPr>
-            </w:r>
-          </w:p>
-        </w:tc>
-        <w:tc>
-          <w:tcPr/>
-          <w:p>
-            <w:pPr>
-              <w:rPr/>
-            </w:pPr>
-            <w:r>
-              <w:rPr>
-                <w:rtl w:val="0"/>
-              </w:rPr>
-            </w:r>
-          </w:p>
-        </w:tc>
-        <w:tc>
-          <w:tcPr/>
-          <w:p>
-            <w:pPr>
-              <w:rPr/>
-            </w:pPr>
-            <w:r>
-              <w:rPr>
-                <w:rtl w:val="0"/>
-              </w:rPr>
-            </w:r>
-          </w:p>
-        </w:tc>
-        <w:tc>
-          <w:tcPr/>
-          <w:p>
-            <w:pPr>
-              <w:rPr/>
-            </w:pPr>
-            <w:r>
-              <w:rPr>
-                <w:rtl w:val="0"/>
-              </w:rPr>
-            </w:r>
-          </w:p>
-        </w:tc>
-        <w:tc>
-          <w:tcPr/>
-          <w:p>
-            <w:pPr>
-              <w:rPr/>
-            </w:pPr>
-            <w:r>
-              <w:rPr>
-                <w:rtl w:val="0"/>
-              </w:rPr>
-            </w:r>
-          </w:p>
-        </w:tc>
-        <w:tc>
-          <w:tcPr/>
-          <w:p>
-            <w:pPr>
-              <w:rPr/>
-            </w:pPr>
-            <w:r>
-              <w:rPr>
-                <w:rtl w:val="0"/>
-              </w:rPr>
-            </w:r>
-          </w:p>
-        </w:tc>
-        <w:tc>
-          <w:tcPr>
-            <w:shd w:fill="a6a6a6" w:val="clear"/>
-          </w:tcPr>
-          <w:p>
-            <w:pPr>
-              <w:rPr/>
-            </w:pPr>
-            <w:r>
-              <w:rPr>
-                <w:rtl w:val="0"/>
-              </w:rPr>
-            </w:r>
-          </w:p>
-        </w:tc>
-        <w:tc>
-          <w:tcPr/>
-          <w:p>
-            <w:pPr>
-              <w:rPr/>
-            </w:pPr>
-            <w:r>
-              <w:rPr>
-                <w:rtl w:val="0"/>
-              </w:rPr>
-            </w:r>
-          </w:p>
-        </w:tc>
-        <w:tc>
-          <w:tcPr/>
-          <w:p>
-            <w:pPr>
-              <w:rPr/>
-            </w:pPr>
-            <w:r>
-              <w:rPr>
-                <w:rtl w:val="0"/>
-              </w:rPr>
-            </w:r>
-          </w:p>
-        </w:tc>
-        <w:tc>
-          <w:tcPr/>
-          <w:p>
-            <w:pPr>
-              <w:rPr/>
-            </w:pPr>
-            <w:r>
-              <w:rPr>
-                <w:rtl w:val="0"/>
-              </w:rPr>
-            </w:r>
-          </w:p>
-        </w:tc>
-        <w:tc>
-          <w:tcPr/>
-          <w:p>
-            <w:pPr>
-              <w:rPr/>
-            </w:pPr>
-            <w:r>
-              <w:rPr>
-                <w:rtl w:val="0"/>
-              </w:rPr>
-            </w:r>
-          </w:p>
-        </w:tc>
-        <w:tc>
-          <w:tcPr/>
-          <w:p>
-            <w:pPr>
-              <w:rPr/>
-            </w:pPr>
-            <w:r>
-              <w:rPr>
-                <w:rtl w:val="0"/>
-              </w:rPr>
-            </w:r>
-          </w:p>
-        </w:tc>
-        <w:tc>
-          <w:tcPr/>
-          <w:p>
-            <w:pPr>
-              <w:rPr/>
-            </w:pPr>
-            <w:r>
-              <w:rPr>
-                <w:rtl w:val="0"/>
-              </w:rPr>
-            </w:r>
-          </w:p>
-        </w:tc>
-        <w:tc>
-          <w:tcPr/>
-          <w:p>
-            <w:pPr>
-              <w:rPr/>
-            </w:pPr>
-            <w:r>
-              <w:rPr>
-                <w:rtl w:val="0"/>
-              </w:rPr>
-            </w:r>
-          </w:p>
-        </w:tc>
-        <w:tc>
-          <w:tcPr/>
-          <w:p>
-            <w:pPr>
-              <w:rPr/>
-            </w:pPr>
-            <w:r>
-              <w:rPr>
-                <w:rtl w:val="0"/>
-              </w:rPr>
-            </w:r>
-          </w:p>
-        </w:tc>
-        <w:tc>
-          <w:tcPr/>
-          <w:p>
-            <w:pPr>
-              <w:rPr/>
-            </w:pPr>
-            <w:r>
-              <w:rPr>
-                <w:rtl w:val="0"/>
-              </w:rPr>
-            </w:r>
-          </w:p>
-        </w:tc>
-        <w:tc>
-          <w:tcPr>
-            <w:vAlign w:val="center"/>
-          </w:tcPr>
-          <w:p>
-            <w:pPr>
-              <w:jc w:val="center"/>
-              <w:rPr/>
-            </w:pPr>
-            <w:r>
-              <w:rPr>
-                <w:rtl w:val="0"/>
-              </w:rPr>
-              <w:t xml:space="preserve">Planejado</w:t>
-            </w:r>
-          </w:p>
-        </w:tc>
-      </w:tr>
     </w:tbl>
+    <w:p>
+      <w:pPr>
+        <w:tabs>
+          <w:tab w:val="left" w:leader="none" w:pos="7672"/>
+        </w:tabs>
+        <w:ind w:firstLine="360"/>
+        <w:rPr>
+          <w:sz w:val="24"/>
+          <w:szCs w:val="24"/>
+        </w:rPr>
+      </w:pPr>
+      <w:r>
+        <w:rPr>
+          <w:rtl w:val="0"/>
+        </w:rPr>
+      </w:r>
+    </w:p>
+    <w:p>
+      <w:pPr>
+        <w:tabs>
+          <w:tab w:val="left" w:leader="none" w:pos="7672"/>
+        </w:tabs>
+        <w:ind w:firstLine="360"/>
+        <w:rPr>
+          <w:sz w:val="24"/>
+          <w:szCs w:val="24"/>
+        </w:rPr>
+      </w:pPr>
+      <w:r>
+        <w:rPr>
+          <w:rtl w:val="0"/>
+        </w:rPr>
+      </w:r>
+    </w:p>
     <w:p>
       <w:pPr>
         <w:keepNext w:val="0"/>
@@ -15617,115 +15696,22 @@
           <w:tab w:val="left" w:leader="none" w:pos="7672"/>
         </w:tabs>
         <w:spacing w:after="200" w:before="0" w:line="276" w:lineRule="auto"/>
-        <w:ind w:left="0" w:right="0" w:firstLine="360"/>
+        <w:ind w:left="0" w:right="0" w:firstLine="0"/>
         <w:jc w:val="left"/>
         <w:rPr>
-          <w:rFonts w:ascii="Calibri" w:cs="Calibri" w:eastAsia="Calibri" w:hAnsi="Calibri"/>
-          <w:b w:val="0"/>
-          <w:i w:val="0"/>
-          <w:smallCaps w:val="0"/>
-          <w:strike w:val="0"/>
-          <w:color w:val="000000"/>
-          <w:sz w:val="24"/>
-          <w:szCs w:val="24"/>
-          <w:u w:val="none"/>
-          <w:shd w:fill="auto" w:val="clear"/>
-          <w:vertAlign w:val="baseline"/>
-        </w:rPr>
-      </w:pPr>
-      <w:r>
-        <w:rPr>
-          <w:rtl w:val="0"/>
-        </w:rPr>
-      </w:r>
-    </w:p>
-    <w:p>
-      <w:pPr>
-        <w:rPr>
-          <w:sz w:val="28"/>
-          <w:szCs w:val="28"/>
-        </w:rPr>
-      </w:pPr>
-      <w:r>
-        <w:rPr>
-          <w:rtl w:val="0"/>
-        </w:rPr>
-      </w:r>
-    </w:p>
-    <w:p>
-      <w:pPr>
-        <w:keepNext w:val="0"/>
-        <w:keepLines w:val="0"/>
-        <w:pageBreakBefore w:val="0"/>
-        <w:widowControl w:val="1"/>
-        <w:pBdr>
-          <w:top w:space="0" w:sz="0" w:val="nil"/>
-          <w:left w:space="0" w:sz="0" w:val="nil"/>
-          <w:bottom w:space="0" w:sz="0" w:val="nil"/>
-          <w:right w:space="0" w:sz="0" w:val="nil"/>
-          <w:between w:space="0" w:sz="0" w:val="nil"/>
-        </w:pBdr>
-        <w:shd w:fill="auto" w:val="clear"/>
-        <w:tabs>
-          <w:tab w:val="left" w:leader="none" w:pos="7672"/>
-        </w:tabs>
-        <w:spacing w:after="0" w:before="0" w:line="276" w:lineRule="auto"/>
-        <w:ind w:left="360" w:right="0" w:firstLine="0"/>
-        <w:jc w:val="left"/>
-        <w:rPr>
-          <w:rFonts w:ascii="Calibri" w:cs="Calibri" w:eastAsia="Calibri" w:hAnsi="Calibri"/>
-          <w:b w:val="0"/>
-          <w:i w:val="0"/>
-          <w:smallCaps w:val="0"/>
-          <w:strike w:val="0"/>
-          <w:color w:val="000000"/>
-          <w:sz w:val="28"/>
-          <w:szCs w:val="28"/>
-          <w:u w:val="none"/>
-          <w:shd w:fill="auto" w:val="clear"/>
-          <w:vertAlign w:val="baseline"/>
-        </w:rPr>
-      </w:pPr>
-      <w:r>
-        <w:rPr>
-          <w:rtl w:val="0"/>
-        </w:rPr>
-      </w:r>
-    </w:p>
-    <w:p>
-      <w:pPr>
-        <w:keepNext w:val="0"/>
-        <w:keepLines w:val="0"/>
-        <w:pageBreakBefore w:val="0"/>
-        <w:widowControl w:val="1"/>
-        <w:pBdr>
-          <w:top w:space="0" w:sz="0" w:val="nil"/>
-          <w:left w:space="0" w:sz="0" w:val="nil"/>
-          <w:bottom w:space="0" w:sz="0" w:val="nil"/>
-          <w:right w:space="0" w:sz="0" w:val="nil"/>
-          <w:between w:space="0" w:sz="0" w:val="nil"/>
-        </w:pBdr>
-        <w:shd w:fill="auto" w:val="clear"/>
-        <w:tabs>
-          <w:tab w:val="left" w:leader="none" w:pos="7672"/>
-        </w:tabs>
-        <w:spacing w:after="0" w:before="0" w:line="276" w:lineRule="auto"/>
-        <w:ind w:left="360" w:right="0" w:firstLine="0"/>
-        <w:jc w:val="left"/>
-        <w:rPr>
-          <w:rFonts w:ascii="Calibri" w:cs="Calibri" w:eastAsia="Calibri" w:hAnsi="Calibri"/>
-          <w:b w:val="0"/>
-          <w:i w:val="0"/>
-          <w:smallCaps w:val="0"/>
-          <w:strike w:val="0"/>
-          <w:color w:val="000000"/>
-          <w:sz w:val="28"/>
-          <w:szCs w:val="28"/>
-          <w:u w:val="none"/>
-          <w:shd w:fill="auto" w:val="clear"/>
-          <w:vertAlign w:val="baseline"/>
-        </w:rPr>
-      </w:pPr>
+          <w:sz w:val="28"/>
+          <w:szCs w:val="28"/>
+        </w:rPr>
+      </w:pPr>
+      <w:r>
+        <w:rPr>
+          <w:b w:val="1"/>
+          <w:sz w:val="40"/>
+          <w:szCs w:val="40"/>
+          <w:rtl w:val="0"/>
+        </w:rPr>
+        <w:t xml:space="preserve">Considerações Finais do Grupo</w:t>
+      </w:r>
       <w:r>
         <w:rPr>
           <w:rtl w:val="0"/>
@@ -15750,20 +15736,320 @@
           <w:tab w:val="left" w:leader="none" w:pos="7672"/>
         </w:tabs>
         <w:spacing w:after="200" w:before="0" w:line="276" w:lineRule="auto"/>
-        <w:ind w:left="360" w:right="0" w:firstLine="0"/>
+        <w:ind w:left="0" w:right="0" w:firstLine="0"/>
         <w:jc w:val="left"/>
         <w:rPr>
-          <w:rFonts w:ascii="Calibri" w:cs="Calibri" w:eastAsia="Calibri" w:hAnsi="Calibri"/>
-          <w:b w:val="0"/>
-          <w:i w:val="0"/>
-          <w:smallCaps w:val="0"/>
-          <w:strike w:val="0"/>
-          <w:color w:val="000000"/>
-          <w:sz w:val="28"/>
-          <w:szCs w:val="28"/>
-          <w:u w:val="none"/>
-          <w:shd w:fill="auto" w:val="clear"/>
-          <w:vertAlign w:val="baseline"/>
+          <w:sz w:val="28"/>
+          <w:szCs w:val="28"/>
+        </w:rPr>
+      </w:pPr>
+      <w:r>
+        <w:rPr>
+          <w:sz w:val="28"/>
+          <w:szCs w:val="28"/>
+          <w:rtl w:val="0"/>
+        </w:rPr>
+        <w:t xml:space="preserve">Esse trabalho foi feito em conjunto ao longo das aulas de Informática e Sociedade, onde todos os integrantes tiveram papel fundamental para idealizar e refinar a ideia e design do jogo Check Before Share. Usamos ferramentas de IA como Chat GPT para auxiliar na escrita do documento de forma supervisionada e principalmente para fazer a arte do jogo, criando telas e interface como projetado pelo grupo.</w:t>
+      </w:r>
+    </w:p>
+    <w:p>
+      <w:pPr>
+        <w:keepNext w:val="0"/>
+        <w:keepLines w:val="0"/>
+        <w:pageBreakBefore w:val="0"/>
+        <w:widowControl w:val="1"/>
+        <w:pBdr>
+          <w:top w:space="0" w:sz="0" w:val="nil"/>
+          <w:left w:space="0" w:sz="0" w:val="nil"/>
+          <w:bottom w:space="0" w:sz="0" w:val="nil"/>
+          <w:right w:space="0" w:sz="0" w:val="nil"/>
+          <w:between w:space="0" w:sz="0" w:val="nil"/>
+        </w:pBdr>
+        <w:shd w:fill="auto" w:val="clear"/>
+        <w:tabs>
+          <w:tab w:val="left" w:leader="none" w:pos="7672"/>
+        </w:tabs>
+        <w:spacing w:after="200" w:before="0" w:line="276" w:lineRule="auto"/>
+        <w:ind w:left="0" w:right="0" w:firstLine="0"/>
+        <w:jc w:val="left"/>
+        <w:rPr>
+          <w:sz w:val="28"/>
+          <w:szCs w:val="28"/>
+        </w:rPr>
+      </w:pPr>
+      <w:r>
+        <w:rPr>
+          <w:b w:val="1"/>
+          <w:sz w:val="28"/>
+          <w:szCs w:val="28"/>
+          <w:rtl w:val="0"/>
+        </w:rPr>
+        <w:t xml:space="preserve">Lucas W S Crispim: </w:t>
+      </w:r>
+      <w:r>
+        <w:rPr>
+          <w:sz w:val="28"/>
+          <w:szCs w:val="28"/>
+          <w:rtl w:val="0"/>
+        </w:rPr>
+        <w:t xml:space="preserve">Ajudei a construir o documento como um todo, com destaque para Universo do Jogo e Interface. Descrevi os principais cenários (chat da família, quarto de investigação, computador e reunião final) e organizei como cada fase se conecta, do surgimento do boato até a apresentação das provas. Também desenhei um HUD simples e algumas das telas do jogo.</w:t>
+      </w:r>
+    </w:p>
+    <w:p>
+      <w:pPr>
+        <w:keepNext w:val="0"/>
+        <w:keepLines w:val="0"/>
+        <w:pageBreakBefore w:val="0"/>
+        <w:widowControl w:val="1"/>
+        <w:pBdr>
+          <w:top w:space="0" w:sz="0" w:val="nil"/>
+          <w:left w:space="0" w:sz="0" w:val="nil"/>
+          <w:bottom w:space="0" w:sz="0" w:val="nil"/>
+          <w:right w:space="0" w:sz="0" w:val="nil"/>
+          <w:between w:space="0" w:sz="0" w:val="nil"/>
+        </w:pBdr>
+        <w:shd w:fill="auto" w:val="clear"/>
+        <w:tabs>
+          <w:tab w:val="left" w:leader="none" w:pos="7672"/>
+        </w:tabs>
+        <w:spacing w:after="200" w:before="0" w:line="276" w:lineRule="auto"/>
+        <w:ind w:left="0" w:right="0" w:firstLine="0"/>
+        <w:jc w:val="left"/>
+        <w:rPr>
+          <w:sz w:val="28"/>
+          <w:szCs w:val="28"/>
+        </w:rPr>
+      </w:pPr>
+      <w:r>
+        <w:rPr>
+          <w:b w:val="1"/>
+          <w:sz w:val="28"/>
+          <w:szCs w:val="28"/>
+          <w:rtl w:val="0"/>
+        </w:rPr>
+        <w:t xml:space="preserve">André Barbeto</w:t>
+      </w:r>
+      <w:r>
+        <w:rPr>
+          <w:sz w:val="28"/>
+          <w:szCs w:val="28"/>
+          <w:rtl w:val="0"/>
+        </w:rPr>
+        <w:t xml:space="preserve">: Fiquei encarregado de idealizar a ideia inicial do jogo, fortemente inspirado no Papers Please, o rascunho da dinâmica de gameplay, objetivos e mecânicas. Nesse documento, fui responsável pelas partes de Controles, Camera, Inimigos e Cutscene, além de pequenas edições, correções e discussões a respeito do design do jogo de forma geral.</w:t>
+      </w:r>
+    </w:p>
+    <w:p>
+      <w:pPr>
+        <w:keepNext w:val="0"/>
+        <w:keepLines w:val="0"/>
+        <w:pageBreakBefore w:val="0"/>
+        <w:widowControl w:val="1"/>
+        <w:pBdr>
+          <w:top w:space="0" w:sz="0" w:val="nil"/>
+          <w:left w:space="0" w:sz="0" w:val="nil"/>
+          <w:bottom w:space="0" w:sz="0" w:val="nil"/>
+          <w:right w:space="0" w:sz="0" w:val="nil"/>
+          <w:between w:space="0" w:sz="0" w:val="nil"/>
+        </w:pBdr>
+        <w:shd w:fill="auto" w:val="clear"/>
+        <w:tabs>
+          <w:tab w:val="left" w:leader="none" w:pos="7672"/>
+        </w:tabs>
+        <w:spacing w:after="200" w:before="0" w:line="276" w:lineRule="auto"/>
+        <w:ind w:left="0" w:right="0" w:firstLine="0"/>
+        <w:jc w:val="left"/>
+        <w:rPr>
+          <w:sz w:val="28"/>
+          <w:szCs w:val="28"/>
+        </w:rPr>
+      </w:pPr>
+      <w:r>
+        <w:rPr>
+          <w:rtl w:val="0"/>
+        </w:rPr>
+      </w:r>
+    </w:p>
+    <w:p>
+      <w:pPr>
+        <w:keepNext w:val="0"/>
+        <w:keepLines w:val="0"/>
+        <w:pageBreakBefore w:val="0"/>
+        <w:widowControl w:val="1"/>
+        <w:pBdr>
+          <w:top w:space="0" w:sz="0" w:val="nil"/>
+          <w:left w:space="0" w:sz="0" w:val="nil"/>
+          <w:bottom w:space="0" w:sz="0" w:val="nil"/>
+          <w:right w:space="0" w:sz="0" w:val="nil"/>
+          <w:between w:space="0" w:sz="0" w:val="nil"/>
+        </w:pBdr>
+        <w:shd w:fill="auto" w:val="clear"/>
+        <w:tabs>
+          <w:tab w:val="left" w:leader="none" w:pos="7672"/>
+        </w:tabs>
+        <w:spacing w:after="200" w:before="0" w:line="276" w:lineRule="auto"/>
+        <w:ind w:left="0" w:right="0" w:firstLine="0"/>
+        <w:jc w:val="left"/>
+        <w:rPr>
+          <w:sz w:val="28"/>
+          <w:szCs w:val="28"/>
+        </w:rPr>
+      </w:pPr>
+      <w:r>
+        <w:rPr>
+          <w:b w:val="1"/>
+          <w:sz w:val="28"/>
+          <w:szCs w:val="28"/>
+          <w:rtl w:val="0"/>
+        </w:rPr>
+        <w:t xml:space="preserve">Rodrigo Fayer: </w:t>
+      </w:r>
+      <w:r>
+        <w:rPr>
+          <w:sz w:val="28"/>
+          <w:szCs w:val="28"/>
+          <w:rtl w:val="0"/>
+        </w:rPr>
+        <w:t xml:space="preserve">Ajudei a desenvolver o jogo como um todo junto ao grupo, e principalmente na ideia, história, jogabilidade do jogo e deu a sugestão do nome do jogo.</w:t>
+      </w:r>
+    </w:p>
+    <w:p>
+      <w:pPr>
+        <w:tabs>
+          <w:tab w:val="left" w:leader="none" w:pos="7672"/>
+        </w:tabs>
+        <w:rPr>
+          <w:sz w:val="28"/>
+          <w:szCs w:val="28"/>
+        </w:rPr>
+      </w:pPr>
+      <w:r>
+        <w:rPr>
+          <w:sz w:val="28"/>
+          <w:szCs w:val="28"/>
+          <w:rtl w:val="0"/>
+        </w:rPr>
+        <w:t xml:space="preserve">Nesse documento, fui responsável pelas partes de História, Gameplay e personagens, como tivemos vários formulários fazer essa parte foi fazer uma síntese de tudo o que trabalhamos durante o trabalho.</w:t>
+      </w:r>
+    </w:p>
+    <w:p>
+      <w:pPr>
+        <w:tabs>
+          <w:tab w:val="left" w:leader="none" w:pos="7672"/>
+        </w:tabs>
+        <w:rPr>
+          <w:sz w:val="28"/>
+          <w:szCs w:val="28"/>
+        </w:rPr>
+      </w:pPr>
+      <w:r>
+        <w:rPr>
+          <w:b w:val="1"/>
+          <w:sz w:val="28"/>
+          <w:szCs w:val="28"/>
+          <w:rtl w:val="0"/>
+        </w:rPr>
+        <w:t xml:space="preserve">Gabriel Monteiro: </w:t>
+      </w:r>
+      <w:r>
+        <w:rPr>
+          <w:sz w:val="28"/>
+          <w:szCs w:val="28"/>
+          <w:rtl w:val="0"/>
+        </w:rPr>
+        <w:t xml:space="preserve">Ajudei a desenvolver o jogo em geral. Ajudei principalmente a consolidar a ideia inicial da narrativa e a desenvolver os cenários pelo que o jogo se passa e as transições. Além disso, ajudei a elaborar a parte final do resultado do jogo e como o jogador recebe sua nota final.</w:t>
+      </w:r>
+    </w:p>
+    <w:p>
+      <w:pPr>
+        <w:tabs>
+          <w:tab w:val="left" w:leader="none" w:pos="7672"/>
+        </w:tabs>
+        <w:rPr>
+          <w:sz w:val="28"/>
+          <w:szCs w:val="28"/>
+        </w:rPr>
+      </w:pPr>
+      <w:r>
+        <w:rPr>
+          <w:sz w:val="28"/>
+          <w:szCs w:val="28"/>
+          <w:rtl w:val="0"/>
+        </w:rPr>
+        <w:t xml:space="preserve">Nesse documento, fui responsável pelo cronograma, ajudei na conexão das fases, revisando parte da história de cada cenário.</w:t>
+      </w:r>
+    </w:p>
+    <w:p>
+      <w:pPr>
+        <w:tabs>
+          <w:tab w:val="left" w:leader="none" w:pos="7672"/>
+        </w:tabs>
+        <w:rPr>
+          <w:sz w:val="28"/>
+          <w:szCs w:val="28"/>
+        </w:rPr>
+      </w:pPr>
+      <w:r>
+        <w:rPr>
+          <w:rtl w:val="0"/>
+        </w:rPr>
+      </w:r>
+    </w:p>
+    <w:p>
+      <w:pPr>
+        <w:keepNext w:val="0"/>
+        <w:keepLines w:val="0"/>
+        <w:pageBreakBefore w:val="0"/>
+        <w:widowControl w:val="1"/>
+        <w:pBdr>
+          <w:top w:space="0" w:sz="0" w:val="nil"/>
+          <w:left w:space="0" w:sz="0" w:val="nil"/>
+          <w:bottom w:space="0" w:sz="0" w:val="nil"/>
+          <w:right w:space="0" w:sz="0" w:val="nil"/>
+          <w:between w:space="0" w:sz="0" w:val="nil"/>
+        </w:pBdr>
+        <w:shd w:fill="auto" w:val="clear"/>
+        <w:tabs>
+          <w:tab w:val="left" w:leader="none" w:pos="7672"/>
+        </w:tabs>
+        <w:spacing w:after="200" w:before="0" w:line="276" w:lineRule="auto"/>
+        <w:ind w:left="0" w:right="0" w:firstLine="0"/>
+        <w:jc w:val="left"/>
+        <w:rPr>
+          <w:b w:val="1"/>
+          <w:sz w:val="28"/>
+          <w:szCs w:val="28"/>
+        </w:rPr>
+      </w:pPr>
+      <w:r>
+        <w:rPr>
+          <w:rtl w:val="0"/>
+        </w:rPr>
+      </w:r>
+    </w:p>
+    <w:p>
+      <w:pPr>
+        <w:keepNext w:val="0"/>
+        <w:keepLines w:val="0"/>
+        <w:pageBreakBefore w:val="0"/>
+        <w:widowControl w:val="1"/>
+        <w:pBdr>
+          <w:top w:space="0" w:sz="0" w:val="nil"/>
+          <w:left w:space="0" w:sz="0" w:val="nil"/>
+          <w:bottom w:space="0" w:sz="0" w:val="nil"/>
+          <w:right w:space="0" w:sz="0" w:val="nil"/>
+          <w:between w:space="0" w:sz="0" w:val="nil"/>
+        </w:pBdr>
+        <w:shd w:fill="auto" w:val="clear"/>
+        <w:tabs>
+          <w:tab w:val="left" w:leader="none" w:pos="7672"/>
+        </w:tabs>
+        <w:spacing w:after="200" w:before="0" w:line="276" w:lineRule="auto"/>
+        <w:ind w:left="0" w:right="0" w:firstLine="0"/>
+        <w:jc w:val="left"/>
+        <w:rPr>
+          <w:b w:val="1"/>
+          <w:sz w:val="28"/>
+          <w:szCs w:val="28"/>
         </w:rPr>
       </w:pPr>
       <w:r>

</xml_diff>